<commit_message>
Little changes after check that there are a few mistakes on index table.
</commit_message>
<xml_diff>
--- a/Senior Test Engineer Testing Exercise.docx
+++ b/Senior Test Engineer Testing Exercise.docx
@@ -168,7 +168,7 @@
           <w:r>
             <w:fldChar w:fldCharType="separate"/>
           </w:r>
-          <w:hyperlink w:anchor="_Toc90290844" w:history="1">
+          <w:hyperlink w:anchor="_Toc90292141" w:history="1">
             <w:r>
               <w:rPr>
                 <w:rStyle w:val="Hipervnculo"/>
@@ -212,7 +212,7 @@
                 <w:noProof/>
                 <w:webHidden/>
               </w:rPr>
-              <w:instrText xml:space="preserve"> PAGEREF _Toc90290844 \h </w:instrText>
+              <w:instrText xml:space="preserve"> PAGEREF _Toc90292141 \h </w:instrText>
             </w:r>
             <w:r>
               <w:rPr>
@@ -256,7 +256,7 @@
               <w:lang w:eastAsia="es-ES"/>
             </w:rPr>
           </w:pPr>
-          <w:hyperlink w:anchor="_Toc90290845" w:history="1">
+          <w:hyperlink w:anchor="_Toc90292142" w:history="1">
             <w:r>
               <w:rPr>
                 <w:rStyle w:val="Hipervnculo"/>
@@ -300,7 +300,7 @@
                 <w:noProof/>
                 <w:webHidden/>
               </w:rPr>
-              <w:instrText xml:space="preserve"> PAGEREF _Toc90290845 \h </w:instrText>
+              <w:instrText xml:space="preserve"> PAGEREF _Toc90292142 \h </w:instrText>
             </w:r>
             <w:r>
               <w:rPr>
@@ -344,7 +344,7 @@
               <w:lang w:eastAsia="es-ES"/>
             </w:rPr>
           </w:pPr>
-          <w:hyperlink w:anchor="_Toc90290846" w:history="1">
+          <w:hyperlink w:anchor="_Toc90292143" w:history="1">
             <w:r>
               <w:rPr>
                 <w:rStyle w:val="Hipervnculo"/>
@@ -388,7 +388,7 @@
                 <w:noProof/>
                 <w:webHidden/>
               </w:rPr>
-              <w:instrText xml:space="preserve"> PAGEREF _Toc90290846 \h </w:instrText>
+              <w:instrText xml:space="preserve"> PAGEREF _Toc90292143 \h </w:instrText>
             </w:r>
             <w:r>
               <w:rPr>
@@ -432,14 +432,14 @@
               <w:lang w:eastAsia="es-ES"/>
             </w:rPr>
           </w:pPr>
-          <w:hyperlink w:anchor="_Toc90290847" w:history="1">
+          <w:hyperlink w:anchor="_Toc90292144" w:history="1">
             <w:r>
               <w:rPr>
                 <w:rStyle w:val="Hipervnculo"/>
                 <w:noProof/>
                 <w:lang w:val="en-GB"/>
               </w:rPr>
-              <w:t>6.</w:t>
+              <w:t>3.</w:t>
             </w:r>
             <w:r>
               <w:rPr>
@@ -476,7 +476,7 @@
                 <w:noProof/>
                 <w:webHidden/>
               </w:rPr>
-              <w:instrText xml:space="preserve"> PAGEREF _Toc90290847 \h </w:instrText>
+              <w:instrText xml:space="preserve"> PAGEREF _Toc90292144 \h </w:instrText>
             </w:r>
             <w:r>
               <w:rPr>
@@ -520,14 +520,14 @@
               <w:lang w:eastAsia="es-ES"/>
             </w:rPr>
           </w:pPr>
-          <w:hyperlink w:anchor="_Toc90290848" w:history="1">
+          <w:hyperlink w:anchor="_Toc90292145" w:history="1">
             <w:r>
               <w:rPr>
                 <w:rStyle w:val="Hipervnculo"/>
                 <w:noProof/>
                 <w:lang w:val="en-GB"/>
               </w:rPr>
-              <w:t>7.</w:t>
+              <w:t>4.</w:t>
             </w:r>
             <w:r>
               <w:rPr>
@@ -564,7 +564,7 @@
                 <w:noProof/>
                 <w:webHidden/>
               </w:rPr>
-              <w:instrText xml:space="preserve"> PAGEREF _Toc90290848 \h </w:instrText>
+              <w:instrText xml:space="preserve"> PAGEREF _Toc90292145 \h </w:instrText>
             </w:r>
             <w:r>
               <w:rPr>
@@ -608,14 +608,14 @@
               <w:lang w:eastAsia="es-ES"/>
             </w:rPr>
           </w:pPr>
-          <w:hyperlink w:anchor="_Toc90290849" w:history="1">
+          <w:hyperlink w:anchor="_Toc90292146" w:history="1">
             <w:r>
               <w:rPr>
                 <w:rStyle w:val="Hipervnculo"/>
                 <w:noProof/>
                 <w:lang w:val="en-GB"/>
               </w:rPr>
-              <w:t>8.</w:t>
+              <w:t>5.</w:t>
             </w:r>
             <w:r>
               <w:rPr>
@@ -652,7 +652,7 @@
                 <w:noProof/>
                 <w:webHidden/>
               </w:rPr>
-              <w:instrText xml:space="preserve"> PAGEREF _Toc90290849 \h </w:instrText>
+              <w:instrText xml:space="preserve"> PAGEREF _Toc90292146 \h </w:instrText>
             </w:r>
             <w:r>
               <w:rPr>
@@ -673,90 +673,6 @@
                 <w:webHidden/>
               </w:rPr>
               <w:t>7</w:t>
-            </w:r>
-            <w:r>
-              <w:rPr>
-                <w:noProof/>
-                <w:webHidden/>
-              </w:rPr>
-              <w:fldChar w:fldCharType="end"/>
-            </w:r>
-          </w:hyperlink>
-        </w:p>
-        <w:p>
-          <w:pPr>
-            <w:pStyle w:val="TDC1"/>
-            <w:tabs>
-              <w:tab w:val="left" w:pos="440"/>
-              <w:tab w:val="right" w:leader="dot" w:pos="8494"/>
-            </w:tabs>
-            <w:rPr>
-              <w:rFonts w:eastAsiaTheme="minorEastAsia"/>
-              <w:noProof/>
-              <w:lang w:eastAsia="es-ES"/>
-            </w:rPr>
-          </w:pPr>
-          <w:hyperlink w:anchor="_Toc90290850" w:history="1">
-            <w:r>
-              <w:rPr>
-                <w:rStyle w:val="Hipervnculo"/>
-                <w:noProof/>
-                <w:lang w:val="en-GB"/>
-              </w:rPr>
-              <w:t>9.</w:t>
-            </w:r>
-            <w:r>
-              <w:rPr>
-                <w:rFonts w:eastAsiaTheme="minorEastAsia"/>
-                <w:noProof/>
-                <w:lang w:eastAsia="es-ES"/>
-              </w:rPr>
-              <w:tab/>
-            </w:r>
-            <w:r>
-              <w:rPr>
-                <w:rStyle w:val="Hipervnculo"/>
-                <w:noProof/>
-                <w:lang w:val="en-GB"/>
-              </w:rPr>
-              <w:t>Other considerations</w:t>
-            </w:r>
-            <w:r>
-              <w:rPr>
-                <w:noProof/>
-                <w:webHidden/>
-              </w:rPr>
-              <w:tab/>
-            </w:r>
-            <w:r>
-              <w:rPr>
-                <w:noProof/>
-                <w:webHidden/>
-              </w:rPr>
-              <w:fldChar w:fldCharType="begin"/>
-            </w:r>
-            <w:r>
-              <w:rPr>
-                <w:noProof/>
-                <w:webHidden/>
-              </w:rPr>
-              <w:instrText xml:space="preserve"> PAGEREF _Toc90290850 \h </w:instrText>
-            </w:r>
-            <w:r>
-              <w:rPr>
-                <w:noProof/>
-                <w:webHidden/>
-              </w:rPr>
-              <w:fldChar w:fldCharType="separate"/>
-            </w:r>
-            <w:r>
-              <w:rPr>
-                <w:b/>
-                <w:bCs/>
-                <w:noProof/>
-                <w:webHidden/>
-              </w:rPr>
-              <w:t>¡Error! Marcador no definido.</w:t>
             </w:r>
             <w:r>
               <w:rPr>
@@ -806,7 +722,7 @@
           <w:lang w:val="en-GB"/>
         </w:rPr>
       </w:pPr>
-      <w:bookmarkStart w:id="0" w:name="_Toc90290844"/>
+      <w:bookmarkStart w:id="0" w:name="_Toc90292141"/>
       <w:r>
         <w:rPr>
           <w:lang w:val="en-GB"/>
@@ -978,6 +894,24 @@
     </w:p>
     <w:p>
       <w:pPr>
+        <w:pStyle w:val="Prrafodelista"/>
+        <w:numPr>
+          <w:ilvl w:val="0"/>
+          <w:numId w:val="3"/>
+        </w:numPr>
+        <w:rPr>
+          <w:lang w:val="en-GB"/>
+        </w:rPr>
+      </w:pPr>
+      <w:r>
+        <w:rPr>
+          <w:lang w:val="en-GB"/>
+        </w:rPr>
+        <w:t>A good practise is to use branches and then use Pull Request and Merge flow, but in this case, we avoid this workflow.</w:t>
+      </w:r>
+    </w:p>
+    <w:p>
+      <w:pPr>
         <w:rPr>
           <w:lang w:val="en-GB"/>
         </w:rPr>
@@ -1000,7 +934,7 @@
           <w:lang w:val="en-GB"/>
         </w:rPr>
       </w:pPr>
-      <w:bookmarkStart w:id="1" w:name="_Toc90290845"/>
+      <w:bookmarkStart w:id="1" w:name="_Toc90292142"/>
       <w:r>
         <w:rPr>
           <w:lang w:val="en-GB"/>
@@ -1351,7 +1285,7 @@
           <w:lang w:val="en-GB"/>
         </w:rPr>
       </w:pPr>
-      <w:bookmarkStart w:id="2" w:name="_Toc90290846"/>
+      <w:bookmarkStart w:id="2" w:name="_Toc90292143"/>
       <w:r>
         <w:rPr>
           <w:lang w:val="en-GB"/>
@@ -1998,7 +1932,7 @@
           <w:lang w:val="en-GB"/>
         </w:rPr>
       </w:pPr>
-      <w:bookmarkStart w:id="3" w:name="_Toc90290847"/>
+      <w:bookmarkStart w:id="3" w:name="_Toc90292144"/>
       <w:r>
         <w:rPr>
           <w:lang w:val="en-GB"/>
@@ -2060,7 +1994,7 @@
           <w:lang w:val="en-GB"/>
         </w:rPr>
       </w:pPr>
-      <w:bookmarkStart w:id="4" w:name="_Toc90290848"/>
+      <w:bookmarkStart w:id="4" w:name="_Toc90292145"/>
       <w:r>
         <w:rPr>
           <w:lang w:val="en-GB"/>
@@ -2122,7 +2056,7 @@
           <w:lang w:val="en-GB"/>
         </w:rPr>
       </w:pPr>
-      <w:bookmarkStart w:id="5" w:name="_Toc90290849"/>
+      <w:bookmarkStart w:id="5" w:name="_Toc90292146"/>
       <w:r>
         <w:rPr>
           <w:lang w:val="en-GB"/>

</xml_diff>